<commit_message>
edit report and .pro
</commit_message>
<xml_diff>
--- a/ОТЧЁТ_Злобин_931920_Laba3.docx
+++ b/ОТЧЁТ_Злобин_931920_Laba3.docx
@@ -946,7 +946,31 @@
           <w:color w:val="000000"/>
           <w:lang w:val="ru-RU"/>
         </w:rPr>
-        <w:t xml:space="preserve">, использующий их информацию для построения и печати графиков, а также в котором задействованы методы </w:t>
+        <w:t xml:space="preserve">, использующий их информацию для построения и печати графиков, а также в котором задействован метод </w:t>
+      </w:r>
+      <w:r>
+        <w:rPr>
+          <w:rFonts w:hint="default" w:ascii="Calibri" w:hAnsi="Calibri" w:cs="Calibri"/>
+          <w:b w:val="0"/>
+          <w:bCs w:val="0"/>
+          <w:i w:val="0"/>
+          <w:iCs w:val="0"/>
+          <w:color w:val="000000"/>
+          <w:lang w:val="en-US"/>
+        </w:rPr>
+        <w:t>RegisterInstance</w:t>
+      </w:r>
+      <w:r>
+        <w:rPr>
+          <w:rFonts w:hint="default" w:ascii="Calibri" w:hAnsi="Calibri" w:cs="Calibri"/>
+          <w:b w:val="0"/>
+          <w:bCs w:val="0"/>
+          <w:i w:val="0"/>
+          <w:iCs w:val="0"/>
+          <w:color w:val="000000"/>
+          <w:lang w:val="ru-RU"/>
+        </w:rPr>
+        <w:t xml:space="preserve"> (создание экземпляра) </w:t>
       </w:r>
       <w:r>
         <w:rPr>
@@ -970,7 +994,69 @@
           <w:color w:val="000000"/>
           <w:lang w:val="ru-RU"/>
         </w:rPr>
-        <w:t xml:space="preserve">контейнера, определённого в отдельном классе. В публичной области </w:t>
+        <w:t xml:space="preserve">контейнера, определённого в отдельном классе. </w:t>
+      </w:r>
+      <w:r>
+        <w:rPr>
+          <w:rFonts w:hint="default" w:ascii="Calibri" w:hAnsi="Calibri" w:cs="Calibri"/>
+          <w:b w:val="0"/>
+          <w:bCs w:val="0"/>
+          <w:i w:val="0"/>
+          <w:iCs w:val="0"/>
+          <w:color w:val="000000"/>
+          <w:lang w:val="en-US"/>
+        </w:rPr>
+        <w:t>IOC</w:t>
+      </w:r>
+      <w:r>
+        <w:rPr>
+          <w:rFonts w:hint="default" w:ascii="Calibri" w:hAnsi="Calibri" w:cs="Calibri"/>
+          <w:b w:val="0"/>
+          <w:bCs w:val="0"/>
+          <w:i w:val="0"/>
+          <w:iCs w:val="0"/>
+          <w:color w:val="000000"/>
+          <w:lang w:val="ru-RU"/>
+        </w:rPr>
+        <w:t>-контейнер</w:t>
+      </w:r>
+      <w:r>
+        <w:rPr>
+          <w:rFonts w:hint="default" w:ascii="Calibri" w:hAnsi="Calibri" w:cs="Calibri"/>
+          <w:b w:val="0"/>
+          <w:bCs w:val="0"/>
+          <w:i w:val="0"/>
+          <w:iCs w:val="0"/>
+          <w:color w:val="000000"/>
+          <w:lang w:val="en-US"/>
+        </w:rPr>
+        <w:t xml:space="preserve"> </w:t>
+      </w:r>
+      <w:r>
+        <w:rPr>
+          <w:rFonts w:hint="default" w:ascii="Calibri" w:hAnsi="Calibri" w:cs="Calibri"/>
+          <w:b w:val="0"/>
+          <w:bCs w:val="0"/>
+          <w:i w:val="0"/>
+          <w:iCs w:val="0"/>
+          <w:color w:val="000000"/>
+          <w:lang w:val="ru-RU"/>
+        </w:rPr>
+        <w:t>в данном случае не обязателен, но полезен тем, что снижает связности между компонентами: он</w:t>
+      </w:r>
+      <w:bookmarkStart w:id="1" w:name="_GoBack"/>
+      <w:bookmarkEnd w:id="1"/>
+      <w:r>
+        <w:rPr>
+          <w:rFonts w:hint="default" w:ascii="Calibri" w:hAnsi="Calibri" w:cs="Calibri"/>
+          <w:b w:val="0"/>
+          <w:bCs w:val="0"/>
+          <w:i w:val="0"/>
+          <w:iCs w:val="0"/>
+          <w:color w:val="000000"/>
+          <w:lang w:val="ru-RU"/>
+        </w:rPr>
+        <w:t xml:space="preserve"> отвечает за фактическое создание  объекта, вызов конструктора и возврат только ссылочного типа, получение экземпляров любых зависимостей перед вызовом конструктора, т.о. решая задачу связности между компонентами системы. В публичной области </w:t>
       </w:r>
       <w:r>
         <w:rPr>
@@ -2295,8 +2381,6 @@
         </w:rPr>
         <w:t>.</w:t>
       </w:r>
-      <w:bookmarkStart w:id="1" w:name="_GoBack"/>
-      <w:bookmarkEnd w:id="1"/>
     </w:p>
     <w:p>
       <w:pPr>
@@ -4149,7 +4233,6 @@
     <w:sectPr>
       <w:pgSz w:w="11906" w:h="16838"/>
       <w:pgMar w:top="1134" w:right="850" w:bottom="1134" w:left="0" w:header="708" w:footer="709" w:gutter="0"/>
-      <w:paperSrc/>
       <w:cols w:space="0" w:num="1"/>
       <w:rtlGutter w:val="0"/>
       <w:docGrid w:linePitch="360" w:charSpace="0"/>
@@ -4593,7 +4676,7 @@
     <w:lsdException w:qFormat="1" w:unhideWhenUsed="0" w:uiPriority="10" w:semiHidden="0" w:name="Title"/>
     <w:lsdException w:uiPriority="99" w:name="Closing"/>
     <w:lsdException w:uiPriority="99" w:name="Signature"/>
-    <w:lsdException w:uiPriority="1" w:name="Default Paragraph Font"/>
+    <w:lsdException w:qFormat="1" w:uiPriority="1" w:name="Default Paragraph Font"/>
     <w:lsdException w:uiPriority="99" w:name="Body Text"/>
     <w:lsdException w:uiPriority="99" w:name="Body Text Indent"/>
     <w:lsdException w:uiPriority="99" w:name="List Continue"/>
@@ -4698,6 +4781,7 @@
     <w:name w:val="Default Paragraph Font"/>
     <w:semiHidden/>
     <w:unhideWhenUsed/>
+    <w:qFormat/>
     <w:uiPriority w:val="1"/>
   </w:style>
   <w:style w:type="table" w:default="1" w:styleId="3">

</xml_diff>